<commit_message>
#83: Wilson_Levesque_xxx.docx, fix typos
</commit_message>
<xml_diff>
--- a/Wilson_Levesque_Final_Project2.docx
+++ b/Wilson_Levesque_Final_Project2.docx
@@ -3291,45 +3291,41 @@
         </w:rPr>
         <w:t xml:space="preserve"> </w:t>
       </w:r>
-      <w:proofErr w:type="spellStart"/>
-      <w:r>
-        <w:rPr>
-          <w:rFonts w:ascii="Arial" w:hAnsi="Arial" w:cs="Arial"/>
-          <w:sz w:val="24"/>
-          <w:szCs w:val="24"/>
-          <w:lang w:val="en-CA"/>
-        </w:rPr>
-        <w:t>cloudwatch</w:t>
-      </w:r>
-      <w:proofErr w:type="spellEnd"/>
-      <w:r>
-        <w:rPr>
-          <w:rFonts w:ascii="Arial" w:hAnsi="Arial" w:cs="Arial"/>
-          <w:sz w:val="24"/>
-          <w:szCs w:val="24"/>
-          <w:lang w:val="en-CA"/>
-        </w:rPr>
-        <w:t xml:space="preserve"> </w:t>
-      </w:r>
-      <w:proofErr w:type="spellStart"/>
-      <w:r>
-        <w:rPr>
-          <w:rFonts w:ascii="Arial" w:hAnsi="Arial" w:cs="Arial"/>
-          <w:sz w:val="24"/>
-          <w:szCs w:val="24"/>
-          <w:lang w:val="en-CA"/>
-        </w:rPr>
-        <w:t>cron</w:t>
-      </w:r>
-      <w:proofErr w:type="spellEnd"/>
-      <w:r>
-        <w:rPr>
-          <w:rFonts w:ascii="Arial" w:hAnsi="Arial" w:cs="Arial"/>
-          <w:sz w:val="24"/>
-          <w:szCs w:val="24"/>
-          <w:lang w:val="en-CA"/>
-        </w:rPr>
-        <w:t xml:space="preserve"> job to decrease run time. Associated lambda function code can be reviewed in Appendix </w:t>
+      <w:r>
+        <w:rPr>
+          <w:rFonts w:ascii="Arial" w:hAnsi="Arial" w:cs="Arial"/>
+          <w:sz w:val="24"/>
+          <w:szCs w:val="24"/>
+          <w:lang w:val="en-CA"/>
+        </w:rPr>
+        <w:t>functions could</w:t>
+      </w:r>
+      <w:r>
+        <w:rPr>
+          <w:rFonts w:ascii="Arial" w:hAnsi="Arial" w:cs="Arial"/>
+          <w:sz w:val="24"/>
+          <w:szCs w:val="24"/>
+          <w:lang w:val="en-CA"/>
+        </w:rPr>
+        <w:t xml:space="preserve"> decrease run time</w:t>
+      </w:r>
+      <w:r>
+        <w:rPr>
+          <w:rFonts w:ascii="Arial" w:hAnsi="Arial" w:cs="Arial"/>
+          <w:sz w:val="24"/>
+          <w:szCs w:val="24"/>
+          <w:lang w:val="en-CA"/>
+        </w:rPr>
+        <w:t>, by running scheduled jobs</w:t>
+      </w:r>
+      <w:r>
+        <w:rPr>
+          <w:rFonts w:ascii="Arial" w:hAnsi="Arial" w:cs="Arial"/>
+          <w:sz w:val="24"/>
+          <w:szCs w:val="24"/>
+          <w:lang w:val="en-CA"/>
+        </w:rPr>
+        <w:t xml:space="preserve">. Associated code can be reviewed in Appendix </w:t>
       </w:r>
       <w:r>
         <w:rPr>
@@ -3658,7 +3654,7 @@
           <w:szCs w:val="24"/>
           <w:lang w:val="en-CA"/>
         </w:rPr>
-        <w:t xml:space="preserve"> to deploy across networks containing a </w:t>
+        <w:t xml:space="preserve"> to deploy across networks containing </w:t>
       </w:r>
       <w:proofErr w:type="spellStart"/>
       <w:r>
@@ -3866,7 +3862,27 @@
           <w:szCs w:val="24"/>
           <w:lang w:val="en-CA"/>
         </w:rPr>
-        <w:t xml:space="preserve">This could additionally solve </w:t>
+        <w:t xml:space="preserve">Using </w:t>
+      </w:r>
+      <w:proofErr w:type="spellStart"/>
+      <w:r>
+        <w:rPr>
+          <w:rFonts w:ascii="Arial" w:hAnsi="Arial" w:cs="Arial"/>
+          <w:sz w:val="24"/>
+          <w:szCs w:val="24"/>
+          <w:lang w:val="en-CA"/>
+        </w:rPr>
+        <w:t>kubernetes</w:t>
+      </w:r>
+      <w:proofErr w:type="spellEnd"/>
+      <w:r>
+        <w:rPr>
+          <w:rFonts w:ascii="Arial" w:hAnsi="Arial" w:cs="Arial"/>
+          <w:sz w:val="24"/>
+          <w:szCs w:val="24"/>
+          <w:lang w:val="en-CA"/>
+        </w:rPr>
+        <w:t xml:space="preserve"> could additionally solve </w:t>
       </w:r>
       <w:r>
         <w:rPr>
@@ -3895,7 +3911,25 @@
           <w:szCs w:val="24"/>
           <w:lang w:val="en-CA"/>
         </w:rPr>
-        <w:t xml:space="preserve"> pods were deployed each ec2 instance.  However, s</w:t>
+        <w:t xml:space="preserve"> pods were deployed </w:t>
+      </w:r>
+      <w:r>
+        <w:rPr>
+          <w:rFonts w:ascii="Arial" w:hAnsi="Arial" w:cs="Arial"/>
+          <w:sz w:val="24"/>
+          <w:szCs w:val="24"/>
+          <w:lang w:val="en-CA"/>
+        </w:rPr>
+        <w:t xml:space="preserve">within </w:t>
+      </w:r>
+      <w:r>
+        <w:rPr>
+          <w:rFonts w:ascii="Arial" w:hAnsi="Arial" w:cs="Arial"/>
+          <w:sz w:val="24"/>
+          <w:szCs w:val="24"/>
+          <w:lang w:val="en-CA"/>
+        </w:rPr>
+        <w:t>each ec2 instance.  However, s</w:t>
       </w:r>
       <w:r>
         <w:rPr>
@@ -4206,16 +4240,16 @@
           <w:szCs w:val="24"/>
           <w:lang w:val="en-CA"/>
         </w:rPr>
-        <w:t xml:space="preserve"> Each monthly json file contain</w:t>
-      </w:r>
-      <w:r>
-        <w:rPr>
-          <w:rFonts w:ascii="Arial" w:hAnsi="Arial" w:cs="Arial"/>
-          <w:sz w:val="24"/>
-          <w:szCs w:val="24"/>
-          <w:lang w:val="en-CA"/>
-        </w:rPr>
-        <w:t>s</w:t>
+        <w:t xml:space="preserve"> Each monthly json file con</w:t>
+      </w:r>
+      <w:r>
+        <w:rPr>
+          <w:rFonts w:ascii="Arial" w:hAnsi="Arial" w:cs="Arial"/>
+          <w:sz w:val="24"/>
+          <w:szCs w:val="24"/>
+          <w:lang w:val="en-CA"/>
+        </w:rPr>
+        <w:t>sists of</w:t>
       </w:r>
       <w:r>
         <w:rPr>
@@ -4289,7 +4323,35 @@
           <w:szCs w:val="24"/>
           <w:lang w:val="en-CA"/>
         </w:rPr>
-        <w:t xml:space="preserve"> Out of all key attributes from the json string, the following were emitted from the map</w:t>
+        <w:t xml:space="preserve"> Out of all key attributes from the json string, the </w:t>
+      </w:r>
+      <w:r>
+        <w:rPr>
+          <w:rFonts w:ascii="Arial" w:hAnsi="Arial" w:cs="Arial"/>
+          <w:sz w:val="24"/>
+          <w:szCs w:val="24"/>
+          <w:highlight w:val="yellow"/>
+          <w:lang w:val="en-CA"/>
+        </w:rPr>
+        <w:t>highlighted</w:t>
+      </w:r>
+      <w:r>
+        <w:rPr>
+          <w:rFonts w:ascii="Arial" w:hAnsi="Arial" w:cs="Arial"/>
+          <w:sz w:val="24"/>
+          <w:szCs w:val="24"/>
+          <w:lang w:val="en-CA"/>
+        </w:rPr>
+        <w:t xml:space="preserve"> values</w:t>
+      </w:r>
+      <w:r>
+        <w:rPr>
+          <w:rFonts w:ascii="Arial" w:hAnsi="Arial" w:cs="Arial"/>
+          <w:sz w:val="24"/>
+          <w:szCs w:val="24"/>
+          <w:lang w:val="en-CA"/>
+        </w:rPr>
+        <w:t xml:space="preserve"> were emitted from the map</w:t>
       </w:r>
       <w:r>
         <w:rPr>
@@ -4489,6 +4551,15 @@
           <w:lang w:val="en-CA"/>
         </w:rPr>
         <w:tab/>
+      </w:r>
+      <w:r>
+        <w:rPr>
+          <w:rFonts w:ascii="Courier New" w:hAnsi="Courier New" w:cs="Courier New"/>
+          <w:sz w:val="18"/>
+          <w:szCs w:val="18"/>
+          <w:highlight w:val="yellow"/>
+          <w:lang w:val="en-CA"/>
+        </w:rPr>
         <w:t>"id": "c57tk",</w:t>
       </w:r>
     </w:p>
@@ -4529,6 +4600,15 @@
           <w:lang w:val="en-CA"/>
         </w:rPr>
         <w:tab/>
+      </w:r>
+      <w:r>
+        <w:rPr>
+          <w:rFonts w:ascii="Courier New" w:hAnsi="Courier New" w:cs="Courier New"/>
+          <w:sz w:val="18"/>
+          <w:szCs w:val="18"/>
+          <w:highlight w:val="yellow"/>
+          <w:lang w:val="en-CA"/>
+        </w:rPr>
         <w:t>"</w:t>
       </w:r>
       <w:proofErr w:type="spellStart"/>
@@ -4537,6 +4617,7 @@
           <w:rFonts w:ascii="Courier New" w:hAnsi="Courier New" w:cs="Courier New"/>
           <w:sz w:val="18"/>
           <w:szCs w:val="18"/>
+          <w:highlight w:val="yellow"/>
           <w:lang w:val="en-CA"/>
         </w:rPr>
         <w:t>parent_id</w:t>
@@ -4547,6 +4628,7 @@
           <w:rFonts w:ascii="Courier New" w:hAnsi="Courier New" w:cs="Courier New"/>
           <w:sz w:val="18"/>
           <w:szCs w:val="18"/>
+          <w:highlight w:val="yellow"/>
           <w:lang w:val="en-CA"/>
         </w:rPr>
         <w:t>": "t1_c56p8",</w:t>
@@ -4649,6 +4731,15 @@
           <w:lang w:val="en-CA"/>
         </w:rPr>
         <w:tab/>
+      </w:r>
+      <w:r>
+        <w:rPr>
+          <w:rFonts w:ascii="Courier New" w:hAnsi="Courier New" w:cs="Courier New"/>
+          <w:sz w:val="18"/>
+          <w:szCs w:val="18"/>
+          <w:highlight w:val="yellow"/>
+          <w:lang w:val="en-CA"/>
+        </w:rPr>
         <w:t>"body": "</w:t>
       </w:r>
       <w:proofErr w:type="spellStart"/>
@@ -4657,6 +4748,7 @@
           <w:rFonts w:ascii="Courier New" w:hAnsi="Courier New" w:cs="Courier New"/>
           <w:sz w:val="18"/>
           <w:szCs w:val="18"/>
+          <w:highlight w:val="yellow"/>
           <w:lang w:val="en-CA"/>
         </w:rPr>
         <w:t>Oooh</w:t>
@@ -4667,6 +4759,7 @@
           <w:rFonts w:ascii="Courier New" w:hAnsi="Courier New" w:cs="Courier New"/>
           <w:sz w:val="18"/>
           <w:szCs w:val="18"/>
+          <w:highlight w:val="yellow"/>
           <w:lang w:val="en-CA"/>
         </w:rPr>
         <w:t>. That was great too.",</w:t>
@@ -4749,6 +4842,15 @@
           <w:lang w:val="en-CA"/>
         </w:rPr>
         <w:tab/>
+      </w:r>
+      <w:r>
+        <w:rPr>
+          <w:rFonts w:ascii="Courier New" w:hAnsi="Courier New" w:cs="Courier New"/>
+          <w:sz w:val="18"/>
+          <w:szCs w:val="18"/>
+          <w:highlight w:val="yellow"/>
+          <w:lang w:val="en-CA"/>
+        </w:rPr>
         <w:t>"</w:t>
       </w:r>
       <w:proofErr w:type="spellStart"/>
@@ -4757,6 +4859,7 @@
           <w:rFonts w:ascii="Courier New" w:hAnsi="Courier New" w:cs="Courier New"/>
           <w:sz w:val="18"/>
           <w:szCs w:val="18"/>
+          <w:highlight w:val="yellow"/>
           <w:lang w:val="en-CA"/>
         </w:rPr>
         <w:t>link_id</w:t>
@@ -4767,6 +4870,7 @@
           <w:rFonts w:ascii="Courier New" w:hAnsi="Courier New" w:cs="Courier New"/>
           <w:sz w:val="18"/>
           <w:szCs w:val="18"/>
+          <w:highlight w:val="yellow"/>
           <w:lang w:val="en-CA"/>
         </w:rPr>
         <w:t>": "t3_56lg",</w:t>
@@ -4929,6 +5033,15 @@
           <w:lang w:val="en-CA"/>
         </w:rPr>
         <w:tab/>
+      </w:r>
+      <w:r>
+        <w:rPr>
+          <w:rFonts w:ascii="Courier New" w:hAnsi="Courier New" w:cs="Courier New"/>
+          <w:sz w:val="18"/>
+          <w:szCs w:val="18"/>
+          <w:highlight w:val="yellow"/>
+          <w:lang w:val="en-CA"/>
+        </w:rPr>
         <w:t>"score": 3,</w:t>
       </w:r>
     </w:p>
@@ -6550,25 +6663,16 @@
           <w:szCs w:val="24"/>
           <w:lang w:val="en-CA"/>
         </w:rPr>
-        <w:t>e</w:t>
-      </w:r>
-      <w:r>
-        <w:rPr>
-          <w:rFonts w:ascii="Arial" w:hAnsi="Arial" w:cs="Arial"/>
-          <w:sz w:val="24"/>
-          <w:szCs w:val="24"/>
-          <w:lang w:val="en-CA"/>
-        </w:rPr>
-        <w:t xml:space="preserve"> original </w:t>
-      </w:r>
-      <w:r>
-        <w:rPr>
-          <w:rFonts w:ascii="Arial" w:hAnsi="Arial" w:cs="Arial"/>
-          <w:sz w:val="24"/>
-          <w:szCs w:val="24"/>
-          <w:lang w:val="en-CA"/>
-        </w:rPr>
-        <w:t xml:space="preserve">data was obtained from </w:t>
+        <w:t>is</w:t>
+      </w:r>
+      <w:r>
+        <w:rPr>
+          <w:rFonts w:ascii="Arial" w:hAnsi="Arial" w:cs="Arial"/>
+          <w:sz w:val="24"/>
+          <w:szCs w:val="24"/>
+          <w:lang w:val="en-CA"/>
+        </w:rPr>
+        <w:t xml:space="preserve"> was obtained from </w:t>
       </w:r>
       <w:r>
         <w:rPr>
@@ -6706,7 +6810,23 @@
           <w:color w:val="000000"/>
           <w:shd w:val="clear" w:color="auto" w:fill="FFFFFF"/>
         </w:rPr>
-        <w:t xml:space="preserve"> columns were aggregated into common </w:t>
+        <w:t xml:space="preserve"> columns were aggregated into </w:t>
+      </w:r>
+      <w:r>
+        <w:rPr>
+          <w:rFonts w:ascii="Helvetica" w:hAnsi="Helvetica"/>
+          <w:color w:val="000000"/>
+          <w:shd w:val="clear" w:color="auto" w:fill="FFFFFF"/>
+        </w:rPr>
+        <w:t xml:space="preserve">a </w:t>
+      </w:r>
+      <w:r>
+        <w:rPr>
+          <w:rFonts w:ascii="Helvetica" w:hAnsi="Helvetica"/>
+          <w:color w:val="000000"/>
+          <w:shd w:val="clear" w:color="auto" w:fill="FFFFFF"/>
+        </w:rPr>
+        <w:t xml:space="preserve">common </w:t>
       </w:r>
       <w:proofErr w:type="spellStart"/>
       <w:r>
@@ -8005,16 +8125,16 @@
           <w:szCs w:val="24"/>
           <w:lang w:val="en-CA"/>
         </w:rPr>
-        <w:t xml:space="preserve"> classifiers were trained and implemented as augmented rules-based supplements</w:t>
-      </w:r>
-      <w:r>
-        <w:rPr>
-          <w:rFonts w:ascii="Arial" w:hAnsi="Arial" w:cs="Arial"/>
-          <w:sz w:val="24"/>
-          <w:szCs w:val="24"/>
-          <w:lang w:val="en-CA"/>
-        </w:rPr>
-        <w:t>,</w:t>
+        <w:t xml:space="preserve"> classifiers were trained and implemented as augmented </w:t>
+      </w:r>
+      <w:r>
+        <w:rPr>
+          <w:rFonts w:ascii="Arial" w:hAnsi="Arial" w:cs="Arial"/>
+          <w:sz w:val="24"/>
+          <w:szCs w:val="24"/>
+          <w:lang w:val="en-CA"/>
+        </w:rPr>
+        <w:t>components</w:t>
       </w:r>
       <w:r>
         <w:rPr>
@@ -11530,7 +11650,25 @@
           <w:szCs w:val="24"/>
           <w:lang w:val="en-CA"/>
         </w:rPr>
-        <w:t>between 60-73.5% accurate</w:t>
+        <w:t>with a</w:t>
+      </w:r>
+      <w:r>
+        <w:rPr>
+          <w:rFonts w:ascii="Arial" w:hAnsi="Arial" w:cs="Arial"/>
+          <w:sz w:val="24"/>
+          <w:szCs w:val="24"/>
+          <w:lang w:val="en-CA"/>
+        </w:rPr>
+        <w:t xml:space="preserve"> 60-73.5% accura</w:t>
+      </w:r>
+      <w:r>
+        <w:rPr>
+          <w:rFonts w:ascii="Arial" w:hAnsi="Arial" w:cs="Arial"/>
+          <w:sz w:val="24"/>
+          <w:szCs w:val="24"/>
+          <w:lang w:val="en-CA"/>
+        </w:rPr>
+        <w:t>cy</w:t>
       </w:r>
       <w:r>
         <w:rPr>
@@ -11856,7 +11994,27 @@
           <w:szCs w:val="24"/>
           <w:lang w:val="en-CA"/>
         </w:rPr>
-        <w:t xml:space="preserve"> sequence to sequence </w:t>
+        <w:t xml:space="preserve"> </w:t>
+      </w:r>
+      <w:r>
+        <w:rPr>
+          <w:rFonts w:ascii="Arial" w:hAnsi="Arial" w:cs="Arial"/>
+          <w:sz w:val="24"/>
+          <w:szCs w:val="24"/>
+          <w:lang w:val="en-CA"/>
+        </w:rPr>
+        <w:t>corresponding</w:t>
+      </w:r>
+      <w:bookmarkStart w:id="0" w:name="_GoBack"/>
+      <w:bookmarkEnd w:id="0"/>
+      <w:r>
+        <w:rPr>
+          <w:rFonts w:ascii="Arial" w:hAnsi="Arial" w:cs="Arial"/>
+          <w:sz w:val="24"/>
+          <w:szCs w:val="24"/>
+          <w:lang w:val="en-CA"/>
+        </w:rPr>
+        <w:t xml:space="preserve"> </w:t>
       </w:r>
       <w:r>
         <w:rPr>
@@ -29169,7 +29327,6 @@
       <w:r>
         <w:t xml:space="preserve"> </w:t>
       </w:r>
-      <w:bookmarkStart w:id="0" w:name="_GoBack"/>
       <w:r>
         <w:rPr>
           <w:rFonts w:ascii="Arial" w:hAnsi="Arial" w:cs="Arial"/>
@@ -29238,7 +29395,6 @@
         </w:rPr>
         <w:t>, vol. 25, no. 2, pp. 251-260, Feb. 2015.</w:t>
       </w:r>
-      <w:bookmarkEnd w:id="0"/>
     </w:p>
   </w:footnote>
 </w:footnotes>
@@ -32439,7 +32595,7 @@
 </file>
 
 <file path=customXml/itemProps2.xml><?xml version="1.0" encoding="utf-8"?>
-<ds:datastoreItem xmlns:ds="http://schemas.openxmlformats.org/officeDocument/2006/customXml" ds:itemID="{69D7199D-9319-49CC-A97C-DF290438B770}">
+<ds:datastoreItem xmlns:ds="http://schemas.openxmlformats.org/officeDocument/2006/customXml" ds:itemID="{C7C2DCB4-FB45-4A44-8D98-4BF21E8FC822}">
   <ds:schemaRefs>
     <ds:schemaRef ds:uri="http://schemas.openxmlformats.org/officeDocument/2006/bibliography"/>
   </ds:schemaRefs>

</xml_diff>

<commit_message>
#91: replace 'reddit' with 'Reddit'
</commit_message>
<xml_diff>
--- a/Wilson_Levesque_Final_Project2.docx
+++ b/Wilson_Levesque_Final_Project2.docx
@@ -6009,6 +6009,136 @@
         </w:rPr>
         <w:t xml:space="preserve"> special and </w:t>
       </w:r>
+      <w:r>
+        <w:rPr>
+          <w:rFonts w:ascii="Arial" w:hAnsi="Arial" w:cs="Arial"/>
+          <w:sz w:val="24"/>
+          <w:szCs w:val="24"/>
+          <w:lang w:val="en-CA"/>
+        </w:rPr>
+        <w:t>non-ascii</w:t>
+      </w:r>
+      <w:r>
+        <w:rPr>
+          <w:rFonts w:ascii="Arial" w:hAnsi="Arial" w:cs="Arial"/>
+          <w:sz w:val="24"/>
+          <w:szCs w:val="24"/>
+          <w:lang w:val="en-CA"/>
+        </w:rPr>
+        <w:t xml:space="preserve"> characters, as well as </w:t>
+      </w:r>
+      <w:proofErr w:type="spellStart"/>
+      <w:r>
+        <w:rPr>
+          <w:rFonts w:ascii="Arial" w:hAnsi="Arial" w:cs="Arial"/>
+          <w:sz w:val="24"/>
+          <w:szCs w:val="24"/>
+          <w:lang w:val="en-CA"/>
+        </w:rPr>
+        <w:t>urls</w:t>
+      </w:r>
+      <w:proofErr w:type="spellEnd"/>
+      <w:r>
+        <w:rPr>
+          <w:rFonts w:ascii="Arial" w:hAnsi="Arial" w:cs="Arial"/>
+          <w:sz w:val="24"/>
+          <w:szCs w:val="24"/>
+          <w:lang w:val="en-CA"/>
+        </w:rPr>
+        <w:t xml:space="preserve"> from the </w:t>
+      </w:r>
+      <w:r>
+        <w:rPr>
+          <w:rFonts w:ascii="Courier New" w:hAnsi="Courier New" w:cs="Courier New"/>
+          <w:sz w:val="24"/>
+          <w:szCs w:val="24"/>
+          <w:lang w:val="en-CA"/>
+        </w:rPr>
+        <w:t>body</w:t>
+      </w:r>
+      <w:r>
+        <w:rPr>
+          <w:rFonts w:ascii="Arial" w:hAnsi="Arial" w:cs="Arial"/>
+          <w:sz w:val="24"/>
+          <w:szCs w:val="24"/>
+          <w:lang w:val="en-CA"/>
+        </w:rPr>
+        <w:t xml:space="preserve"> attribute.</w:t>
+      </w:r>
+      <w:r>
+        <w:rPr>
+          <w:rFonts w:ascii="Arial" w:hAnsi="Arial" w:cs="Arial"/>
+          <w:sz w:val="24"/>
+          <w:szCs w:val="24"/>
+          <w:lang w:val="en-CA"/>
+        </w:rPr>
+        <w:t xml:space="preserve"> Once completed</w:t>
+      </w:r>
+      <w:r>
+        <w:rPr>
+          <w:rFonts w:ascii="Arial" w:hAnsi="Arial" w:cs="Arial"/>
+          <w:sz w:val="24"/>
+          <w:szCs w:val="24"/>
+          <w:lang w:val="en-CA"/>
+        </w:rPr>
+        <w:t>,</w:t>
+      </w:r>
+      <w:r>
+        <w:rPr>
+          <w:rFonts w:ascii="Arial" w:hAnsi="Arial" w:cs="Arial"/>
+          <w:sz w:val="24"/>
+          <w:szCs w:val="24"/>
+          <w:lang w:val="en-CA"/>
+        </w:rPr>
+        <w:t xml:space="preserve"> the map function takes each </w:t>
+      </w:r>
+      <w:r>
+        <w:rPr>
+          <w:rFonts w:ascii="Courier New" w:hAnsi="Courier New" w:cs="Courier New"/>
+          <w:sz w:val="24"/>
+          <w:szCs w:val="24"/>
+          <w:lang w:val="en-CA"/>
+        </w:rPr>
+        <w:t xml:space="preserve">body </w:t>
+      </w:r>
+      <w:r>
+        <w:rPr>
+          <w:rFonts w:ascii="Arial" w:hAnsi="Arial" w:cs="Arial"/>
+          <w:sz w:val="24"/>
+          <w:szCs w:val="24"/>
+          <w:lang w:val="en-CA"/>
+        </w:rPr>
+        <w:t xml:space="preserve">value from each json string, aggregated by a common </w:t>
+      </w:r>
+      <w:proofErr w:type="spellStart"/>
+      <w:r>
+        <w:rPr>
+          <w:rFonts w:ascii="Courier New" w:hAnsi="Courier New" w:cs="Courier New"/>
+          <w:sz w:val="24"/>
+          <w:szCs w:val="24"/>
+          <w:lang w:val="en-CA"/>
+        </w:rPr>
+        <w:t>link_id</w:t>
+      </w:r>
+      <w:proofErr w:type="spellEnd"/>
+      <w:r>
+        <w:rPr>
+          <w:rFonts w:ascii="Arial" w:hAnsi="Arial" w:cs="Arial"/>
+          <w:sz w:val="24"/>
+          <w:szCs w:val="24"/>
+          <w:lang w:val="en-CA"/>
+        </w:rPr>
+        <w:t xml:space="preserve">, </w:t>
+      </w:r>
+      <w:r>
+        <w:rPr>
+          <w:rFonts w:ascii="Arial" w:hAnsi="Arial" w:cs="Arial"/>
+          <w:sz w:val="24"/>
+          <w:szCs w:val="24"/>
+          <w:lang w:val="en-CA"/>
+        </w:rPr>
+        <w:t>and checks wh</w:t>
+      </w:r>
       <w:bookmarkStart w:id="0" w:name="_GoBack"/>
       <w:bookmarkEnd w:id="0"/>
       <w:r>
@@ -6018,128 +6148,7 @@
           <w:szCs w:val="24"/>
           <w:lang w:val="en-CA"/>
         </w:rPr>
-        <w:t>non-ascii</w:t>
-      </w:r>
-      <w:r>
-        <w:rPr>
-          <w:rFonts w:ascii="Arial" w:hAnsi="Arial" w:cs="Arial"/>
-          <w:sz w:val="24"/>
-          <w:szCs w:val="24"/>
-          <w:lang w:val="en-CA"/>
-        </w:rPr>
-        <w:t xml:space="preserve"> characters, as well as </w:t>
-      </w:r>
-      <w:proofErr w:type="spellStart"/>
-      <w:r>
-        <w:rPr>
-          <w:rFonts w:ascii="Arial" w:hAnsi="Arial" w:cs="Arial"/>
-          <w:sz w:val="24"/>
-          <w:szCs w:val="24"/>
-          <w:lang w:val="en-CA"/>
-        </w:rPr>
-        <w:t>urls</w:t>
-      </w:r>
-      <w:proofErr w:type="spellEnd"/>
-      <w:r>
-        <w:rPr>
-          <w:rFonts w:ascii="Arial" w:hAnsi="Arial" w:cs="Arial"/>
-          <w:sz w:val="24"/>
-          <w:szCs w:val="24"/>
-          <w:lang w:val="en-CA"/>
-        </w:rPr>
-        <w:t xml:space="preserve"> from the </w:t>
-      </w:r>
-      <w:r>
-        <w:rPr>
-          <w:rFonts w:ascii="Courier New" w:hAnsi="Courier New" w:cs="Courier New"/>
-          <w:sz w:val="24"/>
-          <w:szCs w:val="24"/>
-          <w:lang w:val="en-CA"/>
-        </w:rPr>
-        <w:t>body</w:t>
-      </w:r>
-      <w:r>
-        <w:rPr>
-          <w:rFonts w:ascii="Arial" w:hAnsi="Arial" w:cs="Arial"/>
-          <w:sz w:val="24"/>
-          <w:szCs w:val="24"/>
-          <w:lang w:val="en-CA"/>
-        </w:rPr>
-        <w:t xml:space="preserve"> attribute.</w:t>
-      </w:r>
-      <w:r>
-        <w:rPr>
-          <w:rFonts w:ascii="Arial" w:hAnsi="Arial" w:cs="Arial"/>
-          <w:sz w:val="24"/>
-          <w:szCs w:val="24"/>
-          <w:lang w:val="en-CA"/>
-        </w:rPr>
-        <w:t xml:space="preserve"> Once completed</w:t>
-      </w:r>
-      <w:r>
-        <w:rPr>
-          <w:rFonts w:ascii="Arial" w:hAnsi="Arial" w:cs="Arial"/>
-          <w:sz w:val="24"/>
-          <w:szCs w:val="24"/>
-          <w:lang w:val="en-CA"/>
-        </w:rPr>
-        <w:t>,</w:t>
-      </w:r>
-      <w:r>
-        <w:rPr>
-          <w:rFonts w:ascii="Arial" w:hAnsi="Arial" w:cs="Arial"/>
-          <w:sz w:val="24"/>
-          <w:szCs w:val="24"/>
-          <w:lang w:val="en-CA"/>
-        </w:rPr>
-        <w:t xml:space="preserve"> the map function takes each </w:t>
-      </w:r>
-      <w:r>
-        <w:rPr>
-          <w:rFonts w:ascii="Courier New" w:hAnsi="Courier New" w:cs="Courier New"/>
-          <w:sz w:val="24"/>
-          <w:szCs w:val="24"/>
-          <w:lang w:val="en-CA"/>
-        </w:rPr>
-        <w:t xml:space="preserve">body </w:t>
-      </w:r>
-      <w:r>
-        <w:rPr>
-          <w:rFonts w:ascii="Arial" w:hAnsi="Arial" w:cs="Arial"/>
-          <w:sz w:val="24"/>
-          <w:szCs w:val="24"/>
-          <w:lang w:val="en-CA"/>
-        </w:rPr>
-        <w:t xml:space="preserve">value from each json string, aggregated by a common </w:t>
-      </w:r>
-      <w:proofErr w:type="spellStart"/>
-      <w:r>
-        <w:rPr>
-          <w:rFonts w:ascii="Courier New" w:hAnsi="Courier New" w:cs="Courier New"/>
-          <w:sz w:val="24"/>
-          <w:szCs w:val="24"/>
-          <w:lang w:val="en-CA"/>
-        </w:rPr>
-        <w:t>link_id</w:t>
-      </w:r>
-      <w:proofErr w:type="spellEnd"/>
-      <w:r>
-        <w:rPr>
-          <w:rFonts w:ascii="Arial" w:hAnsi="Arial" w:cs="Arial"/>
-          <w:sz w:val="24"/>
-          <w:szCs w:val="24"/>
-          <w:lang w:val="en-CA"/>
-        </w:rPr>
-        <w:t xml:space="preserve">, </w:t>
-      </w:r>
-      <w:r>
-        <w:rPr>
-          <w:rFonts w:ascii="Arial" w:hAnsi="Arial" w:cs="Arial"/>
-          <w:sz w:val="24"/>
-          <w:szCs w:val="24"/>
-          <w:lang w:val="en-CA"/>
-        </w:rPr>
-        <w:t xml:space="preserve">and checks whether the given </w:t>
+        <w:t xml:space="preserve">ether the given </w:t>
       </w:r>
       <w:proofErr w:type="spellStart"/>
       <w:r>
@@ -26669,7 +26678,13 @@
         <w:rPr>
           <w:color w:val="000000"/>
         </w:rPr>
-        <w:t>reddit.nmt_</w:t>
+        <w:t>R</w:t>
+      </w:r>
+      <w:r>
+        <w:rPr>
+          <w:color w:val="000000"/>
+        </w:rPr>
+        <w:t>eddit.nmt_</w:t>
       </w:r>
       <w:proofErr w:type="gramStart"/>
       <w:r>
@@ -26701,21 +26716,621 @@
         <w:t xml:space="preserve">from </w:t>
       </w:r>
       <w:proofErr w:type="spellStart"/>
+      <w:r>
+        <w:rPr>
+          <w:color w:val="000000"/>
+        </w:rPr>
+        <w:t>R</w:t>
+      </w:r>
+      <w:r>
+        <w:rPr>
+          <w:color w:val="000000"/>
+        </w:rPr>
+        <w:t>eddit.app.train</w:t>
+      </w:r>
+      <w:proofErr w:type="spellEnd"/>
+      <w:r>
+        <w:rPr>
+          <w:color w:val="000000"/>
+        </w:rPr>
+        <w:t xml:space="preserve"> import train</w:t>
+      </w:r>
+    </w:p>
+    <w:p>
+      <w:pPr>
+        <w:pStyle w:val="HTMLPreformatted"/>
+        <w:rPr>
+          <w:color w:val="000000"/>
+        </w:rPr>
+      </w:pPr>
+      <w:r>
+        <w:rPr>
+          <w:color w:val="000000"/>
+        </w:rPr>
+        <w:t xml:space="preserve">from </w:t>
+      </w:r>
+      <w:proofErr w:type="spellStart"/>
+      <w:r>
+        <w:rPr>
+          <w:color w:val="000000"/>
+        </w:rPr>
+        <w:t>R</w:t>
+      </w:r>
+      <w:r>
+        <w:rPr>
+          <w:color w:val="000000"/>
+        </w:rPr>
+        <w:t>eddit.app.insert</w:t>
+      </w:r>
+      <w:proofErr w:type="spellEnd"/>
+      <w:r>
+        <w:rPr>
+          <w:color w:val="000000"/>
+        </w:rPr>
+        <w:t xml:space="preserve"> import insert</w:t>
+      </w:r>
+    </w:p>
+    <w:p>
+      <w:pPr>
+        <w:pStyle w:val="HTMLPreformatted"/>
+        <w:rPr>
+          <w:color w:val="000000"/>
+        </w:rPr>
+      </w:pPr>
+      <w:r>
+        <w:rPr>
+          <w:color w:val="000000"/>
+        </w:rPr>
+        <w:t xml:space="preserve">from </w:t>
+      </w:r>
+      <w:proofErr w:type="spellStart"/>
+      <w:r>
+        <w:rPr>
+          <w:color w:val="000000"/>
+        </w:rPr>
+        <w:t>R</w:t>
+      </w:r>
+      <w:r>
+        <w:rPr>
+          <w:color w:val="000000"/>
+        </w:rPr>
+        <w:t>eddit.app.select</w:t>
+      </w:r>
+      <w:proofErr w:type="spellEnd"/>
+      <w:r>
+        <w:rPr>
+          <w:color w:val="000000"/>
+        </w:rPr>
+        <w:t xml:space="preserve"> import select</w:t>
+      </w:r>
+    </w:p>
+    <w:p>
+      <w:pPr>
+        <w:pStyle w:val="HTMLPreformatted"/>
+        <w:rPr>
+          <w:color w:val="000000"/>
+        </w:rPr>
+      </w:pPr>
+      <w:r>
+        <w:rPr>
+          <w:color w:val="000000"/>
+        </w:rPr>
+        <w:t xml:space="preserve">from </w:t>
+      </w:r>
+      <w:proofErr w:type="spellStart"/>
+      <w:r>
+        <w:rPr>
+          <w:color w:val="000000"/>
+        </w:rPr>
+        <w:t>R</w:t>
+      </w:r>
+      <w:r>
+        <w:rPr>
+          <w:color w:val="000000"/>
+        </w:rPr>
+        <w:t>eddit.app.predict</w:t>
+      </w:r>
+      <w:proofErr w:type="spellEnd"/>
+      <w:r>
+        <w:rPr>
+          <w:color w:val="000000"/>
+        </w:rPr>
+        <w:t xml:space="preserve"> import predict</w:t>
+      </w:r>
+    </w:p>
+    <w:p>
+      <w:pPr>
+        <w:pStyle w:val="HTMLPreformatted"/>
+        <w:rPr>
+          <w:color w:val="000000"/>
+        </w:rPr>
+      </w:pPr>
+      <w:r>
+        <w:rPr>
+          <w:color w:val="000000"/>
+        </w:rPr>
+        <w:t xml:space="preserve">from </w:t>
+      </w:r>
+      <w:proofErr w:type="spellStart"/>
+      <w:r>
+        <w:rPr>
+          <w:color w:val="000000"/>
+        </w:rPr>
+        <w:t>R</w:t>
+      </w:r>
+      <w:r>
+        <w:rPr>
+          <w:color w:val="000000"/>
+        </w:rPr>
+        <w:t>eddit.config</w:t>
+      </w:r>
+      <w:proofErr w:type="spellEnd"/>
+      <w:r>
+        <w:rPr>
+          <w:color w:val="000000"/>
+        </w:rPr>
+        <w:t xml:space="preserve"> import (</w:t>
+      </w:r>
+    </w:p>
+    <w:p>
+      <w:pPr>
+        <w:pStyle w:val="HTMLPreformatted"/>
+        <w:rPr>
+          <w:color w:val="000000"/>
+        </w:rPr>
+      </w:pPr>
+      <w:r>
+        <w:rPr>
+          <w:color w:val="000000"/>
+        </w:rPr>
+        <w:t xml:space="preserve">    </w:t>
+      </w:r>
+      <w:proofErr w:type="spellStart"/>
+      <w:r>
+        <w:rPr>
+          <w:color w:val="000000"/>
+        </w:rPr>
+        <w:t>mongos_endpoint</w:t>
+      </w:r>
+      <w:proofErr w:type="spellEnd"/>
+      <w:r>
+        <w:rPr>
+          <w:color w:val="000000"/>
+        </w:rPr>
+        <w:t>,</w:t>
+      </w:r>
+    </w:p>
+    <w:p>
+      <w:pPr>
+        <w:pStyle w:val="HTMLPreformatted"/>
+        <w:rPr>
+          <w:color w:val="000000"/>
+        </w:rPr>
+      </w:pPr>
+      <w:r>
+        <w:rPr>
+          <w:color w:val="000000"/>
+        </w:rPr>
+        <w:t xml:space="preserve">    database,</w:t>
+      </w:r>
+    </w:p>
+    <w:p>
+      <w:pPr>
+        <w:pStyle w:val="HTMLPreformatted"/>
+        <w:rPr>
+          <w:color w:val="000000"/>
+        </w:rPr>
+      </w:pPr>
+      <w:r>
+        <w:rPr>
+          <w:color w:val="000000"/>
+        </w:rPr>
+        <w:t xml:space="preserve">    collection,</w:t>
+      </w:r>
+    </w:p>
+    <w:p>
+      <w:pPr>
+        <w:pStyle w:val="HTMLPreformatted"/>
+        <w:rPr>
+          <w:color w:val="000000"/>
+        </w:rPr>
+      </w:pPr>
+      <w:r>
+        <w:rPr>
+          <w:color w:val="000000"/>
+        </w:rPr>
+        <w:t xml:space="preserve">    </w:t>
+      </w:r>
+      <w:proofErr w:type="spellStart"/>
+      <w:r>
+        <w:rPr>
+          <w:color w:val="000000"/>
+        </w:rPr>
+        <w:t>data_directory</w:t>
+      </w:r>
+      <w:proofErr w:type="spellEnd"/>
+      <w:r>
+        <w:rPr>
+          <w:color w:val="000000"/>
+        </w:rPr>
+        <w:t>,</w:t>
+      </w:r>
+    </w:p>
+    <w:p>
+      <w:pPr>
+        <w:pStyle w:val="HTMLPreformatted"/>
+        <w:rPr>
+          <w:color w:val="000000"/>
+        </w:rPr>
+      </w:pPr>
+      <w:r>
+        <w:rPr>
+          <w:color w:val="000000"/>
+        </w:rPr>
+        <w:t xml:space="preserve">    username</w:t>
+      </w:r>
+    </w:p>
+    <w:p>
+      <w:pPr>
+        <w:pStyle w:val="HTMLPreformatted"/>
+        <w:rPr>
+          <w:color w:val="000000"/>
+        </w:rPr>
+      </w:pPr>
+      <w:r>
+        <w:rPr>
+          <w:color w:val="000000"/>
+        </w:rPr>
+        <w:t>)</w:t>
+      </w:r>
+    </w:p>
+    <w:p>
+      <w:pPr>
+        <w:pStyle w:val="HTMLPreformatted"/>
+        <w:rPr>
+          <w:color w:val="000000"/>
+        </w:rPr>
+      </w:pPr>
+      <w:r>
+        <w:rPr>
+          <w:color w:val="000000"/>
+        </w:rPr>
+        <w:t xml:space="preserve">from </w:t>
+      </w:r>
+      <w:proofErr w:type="spellStart"/>
+      <w:r>
+        <w:rPr>
+          <w:color w:val="000000"/>
+        </w:rPr>
+        <w:t>QuestionAnswerCMU.utility</w:t>
+      </w:r>
+      <w:proofErr w:type="spellEnd"/>
+      <w:r>
+        <w:rPr>
+          <w:color w:val="000000"/>
+        </w:rPr>
+        <w:t xml:space="preserve"> import (</w:t>
+      </w:r>
+    </w:p>
+    <w:p>
+      <w:pPr>
+        <w:pStyle w:val="HTMLPreformatted"/>
+        <w:rPr>
+          <w:color w:val="000000"/>
+        </w:rPr>
+      </w:pPr>
+      <w:r>
+        <w:rPr>
+          <w:color w:val="000000"/>
+        </w:rPr>
+        <w:t xml:space="preserve">    tokenizer,</w:t>
+      </w:r>
+    </w:p>
+    <w:p>
+      <w:pPr>
+        <w:pStyle w:val="HTMLPreformatted"/>
+        <w:rPr>
+          <w:color w:val="000000"/>
+        </w:rPr>
+      </w:pPr>
+      <w:r>
+        <w:rPr>
+          <w:color w:val="000000"/>
+        </w:rPr>
+        <w:t xml:space="preserve">    </w:t>
+      </w:r>
+      <w:proofErr w:type="spellStart"/>
+      <w:r>
+        <w:rPr>
+          <w:color w:val="000000"/>
+        </w:rPr>
+        <w:t>normalize_data</w:t>
+      </w:r>
+      <w:proofErr w:type="spellEnd"/>
+      <w:r>
+        <w:rPr>
+          <w:color w:val="000000"/>
+        </w:rPr>
+        <w:t>,</w:t>
+      </w:r>
+    </w:p>
+    <w:p>
+      <w:pPr>
+        <w:pStyle w:val="HTMLPreformatted"/>
+        <w:rPr>
+          <w:color w:val="000000"/>
+        </w:rPr>
+      </w:pPr>
+      <w:r>
+        <w:rPr>
+          <w:color w:val="000000"/>
+        </w:rPr>
+        <w:t xml:space="preserve">    replace,</w:t>
+      </w:r>
+    </w:p>
+    <w:p>
+      <w:pPr>
+        <w:pStyle w:val="HTMLPreformatted"/>
+        <w:rPr>
+          <w:color w:val="000000"/>
+        </w:rPr>
+      </w:pPr>
+      <w:r>
+        <w:rPr>
+          <w:color w:val="000000"/>
+        </w:rPr>
+        <w:t xml:space="preserve">    </w:t>
+      </w:r>
+      <w:proofErr w:type="spellStart"/>
+      <w:r>
+        <w:rPr>
+          <w:color w:val="000000"/>
+        </w:rPr>
+        <w:t>penn_scale</w:t>
+      </w:r>
+      <w:proofErr w:type="spellEnd"/>
+      <w:r>
+        <w:rPr>
+          <w:color w:val="000000"/>
+        </w:rPr>
+        <w:t>,</w:t>
+      </w:r>
+    </w:p>
+    <w:p>
+      <w:pPr>
+        <w:pStyle w:val="HTMLPreformatted"/>
+        <w:rPr>
+          <w:color w:val="000000"/>
+        </w:rPr>
+      </w:pPr>
+      <w:r>
+        <w:rPr>
+          <w:color w:val="000000"/>
+        </w:rPr>
+        <w:t xml:space="preserve">    </w:t>
+      </w:r>
+      <w:proofErr w:type="spellStart"/>
+      <w:r>
+        <w:rPr>
+          <w:color w:val="000000"/>
+        </w:rPr>
+        <w:t>qa_model</w:t>
+      </w:r>
+      <w:proofErr w:type="spellEnd"/>
+    </w:p>
+    <w:p>
+      <w:pPr>
+        <w:pStyle w:val="HTMLPreformatted"/>
+        <w:rPr>
+          <w:color w:val="000000"/>
+        </w:rPr>
+      </w:pPr>
+      <w:r>
+        <w:rPr>
+          <w:color w:val="000000"/>
+        </w:rPr>
+        <w:t>)</w:t>
+      </w:r>
+    </w:p>
+    <w:p>
+      <w:pPr>
+        <w:pStyle w:val="HTMLPreformatted"/>
+        <w:rPr>
+          <w:color w:val="000000"/>
+        </w:rPr>
+      </w:pPr>
+      <w:r>
+        <w:rPr>
+          <w:color w:val="000000"/>
+        </w:rPr>
+        <w:t xml:space="preserve">from </w:t>
+      </w:r>
+      <w:proofErr w:type="spellStart"/>
+      <w:r>
+        <w:rPr>
+          <w:color w:val="000000"/>
+        </w:rPr>
+        <w:t>StackOverflow.utility</w:t>
+      </w:r>
+      <w:proofErr w:type="spellEnd"/>
+      <w:r>
+        <w:rPr>
+          <w:color w:val="000000"/>
+        </w:rPr>
+        <w:t xml:space="preserve"> import tokenize, </w:t>
+      </w:r>
+      <w:proofErr w:type="spellStart"/>
+      <w:r>
+        <w:rPr>
+          <w:color w:val="000000"/>
+        </w:rPr>
+        <w:t>so_model</w:t>
+      </w:r>
+      <w:proofErr w:type="spellEnd"/>
+    </w:p>
+    <w:p>
+      <w:pPr>
+        <w:pStyle w:val="HTMLPreformatted"/>
+        <w:rPr>
+          <w:color w:val="000000"/>
+        </w:rPr>
+      </w:pPr>
+    </w:p>
+    <w:p>
+      <w:pPr>
+        <w:pStyle w:val="HTMLPreformatted"/>
+        <w:rPr>
+          <w:color w:val="000000"/>
+        </w:rPr>
+      </w:pPr>
+      <w:r>
+        <w:rPr>
+          <w:color w:val="000000"/>
+        </w:rPr>
+        <w:t>def main(op='generic'):</w:t>
+      </w:r>
+    </w:p>
+    <w:p>
+      <w:pPr>
+        <w:pStyle w:val="HTMLPreformatted"/>
+        <w:rPr>
+          <w:color w:val="000000"/>
+        </w:rPr>
+      </w:pPr>
+      <w:r>
+        <w:rPr>
+          <w:color w:val="000000"/>
+        </w:rPr>
+        <w:t xml:space="preserve">    '''</w:t>
+      </w:r>
+    </w:p>
+    <w:p>
+      <w:pPr>
+        <w:pStyle w:val="HTMLPreformatted"/>
+        <w:rPr>
+          <w:color w:val="000000"/>
+        </w:rPr>
+      </w:pPr>
+      <w:r>
+        <w:rPr>
+          <w:color w:val="000000"/>
+        </w:rPr>
+        <w:t xml:space="preserve">    application </w:t>
+      </w:r>
+      <w:proofErr w:type="spellStart"/>
+      <w:r>
+        <w:rPr>
+          <w:color w:val="000000"/>
+        </w:rPr>
+        <w:t>entrypoint</w:t>
+      </w:r>
+      <w:proofErr w:type="spellEnd"/>
+      <w:r>
+        <w:rPr>
+          <w:color w:val="000000"/>
+        </w:rPr>
+        <w:t>.</w:t>
+      </w:r>
+    </w:p>
+    <w:p>
+      <w:pPr>
+        <w:pStyle w:val="HTMLPreformatted"/>
+        <w:rPr>
+          <w:color w:val="000000"/>
+        </w:rPr>
+      </w:pPr>
+      <w:r>
+        <w:rPr>
+          <w:color w:val="000000"/>
+        </w:rPr>
+        <w:t xml:space="preserve">    '''</w:t>
+      </w:r>
+    </w:p>
+    <w:p>
+      <w:pPr>
+        <w:pStyle w:val="HTMLPreformatted"/>
+        <w:rPr>
+          <w:color w:val="000000"/>
+        </w:rPr>
+      </w:pPr>
+    </w:p>
+    <w:p>
+      <w:pPr>
+        <w:pStyle w:val="HTMLPreformatted"/>
+        <w:rPr>
+          <w:color w:val="000000"/>
+        </w:rPr>
+      </w:pPr>
+      <w:r>
+        <w:rPr>
+          <w:color w:val="000000"/>
+        </w:rPr>
+        <w:t xml:space="preserve">    if op == 'insert':</w:t>
+      </w:r>
+    </w:p>
+    <w:p>
+      <w:pPr>
+        <w:pStyle w:val="HTMLPreformatted"/>
+        <w:rPr>
+          <w:color w:val="000000"/>
+        </w:rPr>
+      </w:pPr>
+      <w:r>
+        <w:rPr>
+          <w:color w:val="000000"/>
+        </w:rPr>
+        <w:t xml:space="preserve">        client = </w:t>
+      </w:r>
+      <w:proofErr w:type="spellStart"/>
+      <w:r>
+        <w:rPr>
+          <w:color w:val="000000"/>
+        </w:rPr>
+        <w:t>MongoClient</w:t>
+      </w:r>
+      <w:proofErr w:type="spellEnd"/>
+      <w:r>
+        <w:rPr>
+          <w:color w:val="000000"/>
+        </w:rPr>
+        <w:t>(</w:t>
+      </w:r>
+      <w:proofErr w:type="spellStart"/>
+      <w:r>
+        <w:rPr>
+          <w:color w:val="000000"/>
+        </w:rPr>
+        <w:t>mongos_endpoint</w:t>
+      </w:r>
+      <w:proofErr w:type="spellEnd"/>
+      <w:r>
+        <w:rPr>
+          <w:color w:val="000000"/>
+        </w:rPr>
+        <w:t>)</w:t>
+      </w:r>
+    </w:p>
+    <w:p>
+      <w:pPr>
+        <w:pStyle w:val="HTMLPreformatted"/>
+        <w:rPr>
+          <w:color w:val="000000"/>
+        </w:rPr>
+      </w:pPr>
+      <w:r>
+        <w:rPr>
+          <w:color w:val="000000"/>
+        </w:rPr>
+        <w:t xml:space="preserve">        </w:t>
+      </w:r>
       <w:proofErr w:type="gramStart"/>
       <w:r>
         <w:rPr>
           <w:color w:val="000000"/>
         </w:rPr>
-        <w:t>reddit.app.train</w:t>
-      </w:r>
-      <w:proofErr w:type="spellEnd"/>
+        <w:t>insert(</w:t>
+      </w:r>
       <w:proofErr w:type="gramEnd"/>
-      <w:r>
-        <w:rPr>
-          <w:color w:val="000000"/>
-        </w:rPr>
-        <w:t xml:space="preserve"> import train</w:t>
-      </w:r>
     </w:p>
     <w:p>
       <w:pPr>
@@ -26728,23 +27343,7 @@
         <w:rPr>
           <w:color w:val="000000"/>
         </w:rPr>
-        <w:t xml:space="preserve">from </w:t>
-      </w:r>
-      <w:proofErr w:type="spellStart"/>
-      <w:proofErr w:type="gramStart"/>
-      <w:r>
-        <w:rPr>
-          <w:color w:val="000000"/>
-        </w:rPr>
-        <w:t>reddit.app.insert</w:t>
-      </w:r>
-      <w:proofErr w:type="spellEnd"/>
-      <w:proofErr w:type="gramEnd"/>
-      <w:r>
-        <w:rPr>
-          <w:color w:val="000000"/>
-        </w:rPr>
-        <w:t xml:space="preserve"> import insert</w:t>
+        <w:t xml:space="preserve">            client,</w:t>
       </w:r>
     </w:p>
     <w:p>
@@ -26758,23 +27357,7 @@
         <w:rPr>
           <w:color w:val="000000"/>
         </w:rPr>
-        <w:t xml:space="preserve">from </w:t>
-      </w:r>
-      <w:proofErr w:type="spellStart"/>
-      <w:proofErr w:type="gramStart"/>
-      <w:r>
-        <w:rPr>
-          <w:color w:val="000000"/>
-        </w:rPr>
-        <w:t>reddit.app.select</w:t>
-      </w:r>
-      <w:proofErr w:type="spellEnd"/>
-      <w:proofErr w:type="gramEnd"/>
-      <w:r>
-        <w:rPr>
-          <w:color w:val="000000"/>
-        </w:rPr>
-        <w:t xml:space="preserve"> import select</w:t>
+        <w:t xml:space="preserve">            database,</w:t>
       </w:r>
     </w:p>
     <w:p>
@@ -26788,23 +27371,7 @@
         <w:rPr>
           <w:color w:val="000000"/>
         </w:rPr>
-        <w:t xml:space="preserve">from </w:t>
-      </w:r>
-      <w:proofErr w:type="spellStart"/>
-      <w:proofErr w:type="gramStart"/>
-      <w:r>
-        <w:rPr>
-          <w:color w:val="000000"/>
-        </w:rPr>
-        <w:t>reddit.app.predict</w:t>
-      </w:r>
-      <w:proofErr w:type="spellEnd"/>
-      <w:proofErr w:type="gramEnd"/>
-      <w:r>
-        <w:rPr>
-          <w:color w:val="000000"/>
-        </w:rPr>
-        <w:t xml:space="preserve"> import predict</w:t>
+        <w:t xml:space="preserve">            collection,</w:t>
       </w:r>
     </w:p>
     <w:p>
@@ -26818,537 +27385,19 @@
         <w:rPr>
           <w:color w:val="000000"/>
         </w:rPr>
-        <w:t xml:space="preserve">from </w:t>
-      </w:r>
-      <w:proofErr w:type="spellStart"/>
-      <w:r>
-        <w:rPr>
-          <w:color w:val="000000"/>
-        </w:rPr>
-        <w:t>reddit.config</w:t>
-      </w:r>
-      <w:proofErr w:type="spellEnd"/>
-      <w:r>
-        <w:rPr>
-          <w:color w:val="000000"/>
-        </w:rPr>
-        <w:t xml:space="preserve"> import (</w:t>
-      </w:r>
-    </w:p>
-    <w:p>
-      <w:pPr>
-        <w:pStyle w:val="HTMLPreformatted"/>
-        <w:rPr>
-          <w:color w:val="000000"/>
-        </w:rPr>
-      </w:pPr>
-      <w:r>
-        <w:rPr>
-          <w:color w:val="000000"/>
-        </w:rPr>
-        <w:t xml:space="preserve">    </w:t>
-      </w:r>
-      <w:proofErr w:type="spellStart"/>
-      <w:r>
-        <w:rPr>
-          <w:color w:val="000000"/>
-        </w:rPr>
-        <w:t>mongos_endpoint</w:t>
-      </w:r>
-      <w:proofErr w:type="spellEnd"/>
-      <w:r>
-        <w:rPr>
-          <w:color w:val="000000"/>
-        </w:rPr>
-        <w:t>,</w:t>
-      </w:r>
-    </w:p>
-    <w:p>
-      <w:pPr>
-        <w:pStyle w:val="HTMLPreformatted"/>
-        <w:rPr>
-          <w:color w:val="000000"/>
-        </w:rPr>
-      </w:pPr>
-      <w:r>
-        <w:rPr>
-          <w:color w:val="000000"/>
-        </w:rPr>
-        <w:t xml:space="preserve">    database,</w:t>
-      </w:r>
-    </w:p>
-    <w:p>
-      <w:pPr>
-        <w:pStyle w:val="HTMLPreformatted"/>
-        <w:rPr>
-          <w:color w:val="000000"/>
-        </w:rPr>
-      </w:pPr>
-      <w:r>
-        <w:rPr>
-          <w:color w:val="000000"/>
-        </w:rPr>
-        <w:t xml:space="preserve">    collection,</w:t>
-      </w:r>
-    </w:p>
-    <w:p>
-      <w:pPr>
-        <w:pStyle w:val="HTMLPreformatted"/>
-        <w:rPr>
-          <w:color w:val="000000"/>
-        </w:rPr>
-      </w:pPr>
-      <w:r>
-        <w:rPr>
-          <w:color w:val="000000"/>
-        </w:rPr>
-        <w:t xml:space="preserve">    </w:t>
-      </w:r>
-      <w:proofErr w:type="spellStart"/>
-      <w:r>
-        <w:rPr>
-          <w:color w:val="000000"/>
-        </w:rPr>
-        <w:t>data_directory</w:t>
-      </w:r>
-      <w:proofErr w:type="spellEnd"/>
-      <w:r>
-        <w:rPr>
-          <w:color w:val="000000"/>
-        </w:rPr>
-        <w:t>,</w:t>
-      </w:r>
-    </w:p>
-    <w:p>
-      <w:pPr>
-        <w:pStyle w:val="HTMLPreformatted"/>
-        <w:rPr>
-          <w:color w:val="000000"/>
-        </w:rPr>
-      </w:pPr>
-      <w:r>
-        <w:rPr>
-          <w:color w:val="000000"/>
-        </w:rPr>
-        <w:t xml:space="preserve">    username</w:t>
-      </w:r>
-    </w:p>
-    <w:p>
-      <w:pPr>
-        <w:pStyle w:val="HTMLPreformatted"/>
-        <w:rPr>
-          <w:color w:val="000000"/>
-        </w:rPr>
-      </w:pPr>
-      <w:r>
-        <w:rPr>
-          <w:color w:val="000000"/>
-        </w:rPr>
-        <w:t>)</w:t>
-      </w:r>
-    </w:p>
-    <w:p>
-      <w:pPr>
-        <w:pStyle w:val="HTMLPreformatted"/>
-        <w:rPr>
-          <w:color w:val="000000"/>
-        </w:rPr>
-      </w:pPr>
-      <w:r>
-        <w:rPr>
-          <w:color w:val="000000"/>
-        </w:rPr>
-        <w:t xml:space="preserve">from </w:t>
-      </w:r>
-      <w:proofErr w:type="spellStart"/>
-      <w:r>
-        <w:rPr>
-          <w:color w:val="000000"/>
-        </w:rPr>
-        <w:t>QuestionAnswerCMU.utility</w:t>
-      </w:r>
-      <w:proofErr w:type="spellEnd"/>
-      <w:r>
-        <w:rPr>
-          <w:color w:val="000000"/>
-        </w:rPr>
-        <w:t xml:space="preserve"> import (</w:t>
-      </w:r>
-    </w:p>
-    <w:p>
-      <w:pPr>
-        <w:pStyle w:val="HTMLPreformatted"/>
-        <w:rPr>
-          <w:color w:val="000000"/>
-        </w:rPr>
-      </w:pPr>
-      <w:r>
-        <w:rPr>
-          <w:color w:val="000000"/>
-        </w:rPr>
-        <w:t xml:space="preserve">    tokenizer,</w:t>
-      </w:r>
-    </w:p>
-    <w:p>
-      <w:pPr>
-        <w:pStyle w:val="HTMLPreformatted"/>
-        <w:rPr>
-          <w:color w:val="000000"/>
-        </w:rPr>
-      </w:pPr>
-      <w:r>
-        <w:rPr>
-          <w:color w:val="000000"/>
-        </w:rPr>
-        <w:t xml:space="preserve">    </w:t>
-      </w:r>
-      <w:proofErr w:type="spellStart"/>
-      <w:r>
-        <w:rPr>
-          <w:color w:val="000000"/>
-        </w:rPr>
-        <w:t>normalize_data</w:t>
-      </w:r>
-      <w:proofErr w:type="spellEnd"/>
-      <w:r>
-        <w:rPr>
-          <w:color w:val="000000"/>
-        </w:rPr>
-        <w:t>,</w:t>
-      </w:r>
-    </w:p>
-    <w:p>
-      <w:pPr>
-        <w:pStyle w:val="HTMLPreformatted"/>
-        <w:rPr>
-          <w:color w:val="000000"/>
-        </w:rPr>
-      </w:pPr>
-      <w:r>
-        <w:rPr>
-          <w:color w:val="000000"/>
-        </w:rPr>
-        <w:t xml:space="preserve">    replace,</w:t>
-      </w:r>
-    </w:p>
-    <w:p>
-      <w:pPr>
-        <w:pStyle w:val="HTMLPreformatted"/>
-        <w:rPr>
-          <w:color w:val="000000"/>
-        </w:rPr>
-      </w:pPr>
-      <w:r>
-        <w:rPr>
-          <w:color w:val="000000"/>
-        </w:rPr>
-        <w:t xml:space="preserve">    </w:t>
-      </w:r>
-      <w:proofErr w:type="spellStart"/>
-      <w:r>
-        <w:rPr>
-          <w:color w:val="000000"/>
-        </w:rPr>
-        <w:t>penn_scale</w:t>
-      </w:r>
-      <w:proofErr w:type="spellEnd"/>
-      <w:r>
-        <w:rPr>
-          <w:color w:val="000000"/>
-        </w:rPr>
-        <w:t>,</w:t>
-      </w:r>
-    </w:p>
-    <w:p>
-      <w:pPr>
-        <w:pStyle w:val="HTMLPreformatted"/>
-        <w:rPr>
-          <w:color w:val="000000"/>
-        </w:rPr>
-      </w:pPr>
-      <w:r>
-        <w:rPr>
-          <w:color w:val="000000"/>
-        </w:rPr>
-        <w:t xml:space="preserve">    </w:t>
-      </w:r>
-      <w:proofErr w:type="spellStart"/>
-      <w:r>
-        <w:rPr>
-          <w:color w:val="000000"/>
-        </w:rPr>
-        <w:t>qa_model</w:t>
-      </w:r>
-      <w:proofErr w:type="spellEnd"/>
-    </w:p>
-    <w:p>
-      <w:pPr>
-        <w:pStyle w:val="HTMLPreformatted"/>
-        <w:rPr>
-          <w:color w:val="000000"/>
-        </w:rPr>
-      </w:pPr>
-      <w:r>
-        <w:rPr>
-          <w:color w:val="000000"/>
-        </w:rPr>
-        <w:t>)</w:t>
-      </w:r>
-    </w:p>
-    <w:p>
-      <w:pPr>
-        <w:pStyle w:val="HTMLPreformatted"/>
-        <w:rPr>
-          <w:color w:val="000000"/>
-        </w:rPr>
-      </w:pPr>
-      <w:r>
-        <w:rPr>
-          <w:color w:val="000000"/>
-        </w:rPr>
-        <w:t xml:space="preserve">from </w:t>
-      </w:r>
-      <w:proofErr w:type="spellStart"/>
-      <w:r>
-        <w:rPr>
-          <w:color w:val="000000"/>
-        </w:rPr>
-        <w:t>StackOverflow.utility</w:t>
-      </w:r>
-      <w:proofErr w:type="spellEnd"/>
-      <w:r>
-        <w:rPr>
-          <w:color w:val="000000"/>
-        </w:rPr>
-        <w:t xml:space="preserve"> import tokenize, </w:t>
-      </w:r>
-      <w:proofErr w:type="spellStart"/>
-      <w:r>
-        <w:rPr>
-          <w:color w:val="000000"/>
-        </w:rPr>
-        <w:t>so_model</w:t>
-      </w:r>
-      <w:proofErr w:type="spellEnd"/>
-    </w:p>
-    <w:p>
-      <w:pPr>
-        <w:pStyle w:val="HTMLPreformatted"/>
-        <w:rPr>
-          <w:color w:val="000000"/>
-        </w:rPr>
-      </w:pPr>
-    </w:p>
-    <w:p>
-      <w:pPr>
-        <w:pStyle w:val="HTMLPreformatted"/>
-        <w:rPr>
-          <w:color w:val="000000"/>
-        </w:rPr>
-      </w:pPr>
-      <w:r>
-        <w:rPr>
-          <w:color w:val="000000"/>
-        </w:rPr>
-        <w:t>def main(op='generic'):</w:t>
-      </w:r>
-    </w:p>
-    <w:p>
-      <w:pPr>
-        <w:pStyle w:val="HTMLPreformatted"/>
-        <w:rPr>
-          <w:color w:val="000000"/>
-        </w:rPr>
-      </w:pPr>
-      <w:r>
-        <w:rPr>
-          <w:color w:val="000000"/>
-        </w:rPr>
-        <w:t xml:space="preserve">    '''</w:t>
-      </w:r>
-    </w:p>
-    <w:p>
-      <w:pPr>
-        <w:pStyle w:val="HTMLPreformatted"/>
-        <w:rPr>
-          <w:color w:val="000000"/>
-        </w:rPr>
-      </w:pPr>
-      <w:r>
-        <w:rPr>
-          <w:color w:val="000000"/>
-        </w:rPr>
-        <w:t xml:space="preserve">    application </w:t>
-      </w:r>
-      <w:proofErr w:type="spellStart"/>
-      <w:r>
-        <w:rPr>
-          <w:color w:val="000000"/>
-        </w:rPr>
-        <w:t>entrypoint</w:t>
-      </w:r>
-      <w:proofErr w:type="spellEnd"/>
-      <w:r>
-        <w:rPr>
-          <w:color w:val="000000"/>
-        </w:rPr>
-        <w:t>.</w:t>
-      </w:r>
-    </w:p>
-    <w:p>
-      <w:pPr>
-        <w:pStyle w:val="HTMLPreformatted"/>
-        <w:rPr>
-          <w:color w:val="000000"/>
-        </w:rPr>
-      </w:pPr>
-      <w:r>
-        <w:rPr>
-          <w:color w:val="000000"/>
-        </w:rPr>
-        <w:t xml:space="preserve">    '''</w:t>
-      </w:r>
-    </w:p>
-    <w:p>
-      <w:pPr>
-        <w:pStyle w:val="HTMLPreformatted"/>
-        <w:rPr>
-          <w:color w:val="000000"/>
-        </w:rPr>
-      </w:pPr>
-    </w:p>
-    <w:p>
-      <w:pPr>
-        <w:pStyle w:val="HTMLPreformatted"/>
-        <w:rPr>
-          <w:color w:val="000000"/>
-        </w:rPr>
-      </w:pPr>
-      <w:r>
-        <w:rPr>
-          <w:color w:val="000000"/>
-        </w:rPr>
-        <w:t xml:space="preserve">    if op == 'insert':</w:t>
-      </w:r>
-    </w:p>
-    <w:p>
-      <w:pPr>
-        <w:pStyle w:val="HTMLPreformatted"/>
-        <w:rPr>
-          <w:color w:val="000000"/>
-        </w:rPr>
-      </w:pPr>
-      <w:r>
-        <w:rPr>
-          <w:color w:val="000000"/>
-        </w:rPr>
-        <w:t xml:space="preserve">        client = </w:t>
-      </w:r>
-      <w:proofErr w:type="spellStart"/>
-      <w:r>
-        <w:rPr>
-          <w:color w:val="000000"/>
-        </w:rPr>
-        <w:t>MongoClient</w:t>
-      </w:r>
-      <w:proofErr w:type="spellEnd"/>
-      <w:r>
-        <w:rPr>
-          <w:color w:val="000000"/>
-        </w:rPr>
-        <w:t>(</w:t>
-      </w:r>
-      <w:proofErr w:type="spellStart"/>
-      <w:r>
-        <w:rPr>
-          <w:color w:val="000000"/>
-        </w:rPr>
-        <w:t>mongos_endpoint</w:t>
-      </w:r>
-      <w:proofErr w:type="spellEnd"/>
-      <w:r>
-        <w:rPr>
-          <w:color w:val="000000"/>
-        </w:rPr>
-        <w:t>)</w:t>
-      </w:r>
-    </w:p>
-    <w:p>
-      <w:pPr>
-        <w:pStyle w:val="HTMLPreformatted"/>
-        <w:rPr>
-          <w:color w:val="000000"/>
-        </w:rPr>
-      </w:pPr>
-      <w:r>
-        <w:rPr>
-          <w:color w:val="000000"/>
-        </w:rPr>
-        <w:t xml:space="preserve">        </w:t>
-      </w:r>
-      <w:proofErr w:type="gramStart"/>
-      <w:r>
-        <w:rPr>
-          <w:color w:val="000000"/>
-        </w:rPr>
-        <w:t>insert(</w:t>
-      </w:r>
-      <w:proofErr w:type="gramEnd"/>
-    </w:p>
-    <w:p>
-      <w:pPr>
-        <w:pStyle w:val="HTMLPreformatted"/>
-        <w:rPr>
-          <w:color w:val="000000"/>
-        </w:rPr>
-      </w:pPr>
-      <w:r>
-        <w:rPr>
-          <w:color w:val="000000"/>
-        </w:rPr>
-        <w:t xml:space="preserve">            client,</w:t>
-      </w:r>
-    </w:p>
-    <w:p>
-      <w:pPr>
-        <w:pStyle w:val="HTMLPreformatted"/>
-        <w:rPr>
-          <w:color w:val="000000"/>
-        </w:rPr>
-      </w:pPr>
-      <w:r>
-        <w:rPr>
-          <w:color w:val="000000"/>
-        </w:rPr>
-        <w:t xml:space="preserve">            database,</w:t>
-      </w:r>
-    </w:p>
-    <w:p>
-      <w:pPr>
-        <w:pStyle w:val="HTMLPreformatted"/>
-        <w:rPr>
-          <w:color w:val="000000"/>
-        </w:rPr>
-      </w:pPr>
-      <w:r>
-        <w:rPr>
-          <w:color w:val="000000"/>
-        </w:rPr>
-        <w:t xml:space="preserve">            collection,</w:t>
-      </w:r>
-    </w:p>
-    <w:p>
-      <w:pPr>
-        <w:pStyle w:val="HTMLPreformatted"/>
-        <w:rPr>
-          <w:color w:val="000000"/>
-        </w:rPr>
-      </w:pPr>
-      <w:r>
-        <w:rPr>
-          <w:color w:val="000000"/>
-        </w:rPr>
-        <w:t xml:space="preserve">            '{base}/reddit/{subdir}</w:t>
+        <w:t xml:space="preserve">            '{base}/</w:t>
+      </w:r>
+      <w:r>
+        <w:rPr>
+          <w:color w:val="000000"/>
+        </w:rPr>
+        <w:t>R</w:t>
+      </w:r>
+      <w:r>
+        <w:rPr>
+          <w:color w:val="000000"/>
+        </w:rPr>
+        <w:t>eddit/{subdir}</w:t>
       </w:r>
       <w:proofErr w:type="gramStart"/>
       <w:r>
@@ -29358,7 +29407,7 @@
         <w:t>https://github.com/jeff1evesque/ist-664/tree/master/</w:t>
       </w:r>
       <w:r>
-        <w:t>reddit</w:t>
+        <w:t>Reddit</w:t>
       </w:r>
       <w:r>
         <w:t>/data</w:t>
@@ -29430,7 +29479,7 @@
         <w:t>https://github.com/jeff1evesque/ist-664/blob/master/</w:t>
       </w:r>
       <w:r>
-        <w:t>reddit</w:t>
+        <w:t>Reddit</w:t>
       </w:r>
       <w:r>
         <w:t>/data/reddit-2005-12</w:t>
@@ -32860,7 +32909,7 @@
 </file>
 
 <file path=customXml/itemProps2.xml><?xml version="1.0" encoding="utf-8"?>
-<ds:datastoreItem xmlns:ds="http://schemas.openxmlformats.org/officeDocument/2006/customXml" ds:itemID="{8F913376-EB28-404A-A330-5AD325115E85}">
+<ds:datastoreItem xmlns:ds="http://schemas.openxmlformats.org/officeDocument/2006/customXml" ds:itemID="{E796D61A-7058-4D23-852C-157245885AFD}">
   <ds:schemaRefs>
     <ds:schemaRef ds:uri="http://schemas.openxmlformats.org/officeDocument/2006/bibliography"/>
   </ds:schemaRefs>

</xml_diff>